<commit_message>
Game status bar initialized
</commit_message>
<xml_diff>
--- a/Planning/rough planning.docx
+++ b/Planning/rough planning.docx
@@ -1239,6 +1239,40 @@
           <w:sz w:val="36"/>
         </w:rPr>
       </w:pPr>
+      <w:r>
+        <w:rPr>
+          <w:sz w:val="36"/>
+        </w:rPr>
+        <w:t>Status Bar:</w:t>
+      </w:r>
+    </w:p>
+    <w:p>
+      <w:pPr>
+        <w:pStyle w:val="ListParagraph"/>
+        <w:numPr>
+          <w:ilvl w:val="0"/>
+          <w:numId w:val="2"/>
+        </w:numPr>
+        <w:rPr>
+          <w:sz w:val="36"/>
+        </w:rPr>
+      </w:pPr>
+      <w:r>
+        <w:rPr>
+          <w:sz w:val="36"/>
+        </w:rPr>
+        <w:t>Constructor takes palyer1name and player2name</w:t>
+      </w:r>
+    </w:p>
+    <w:p>
+      <w:pPr>
+        <w:pStyle w:val="ListParagraph"/>
+        <w:rPr>
+          <w:sz w:val="36"/>
+        </w:rPr>
+      </w:pPr>
+      <w:bookmarkStart w:id="0" w:name="_GoBack"/>
+      <w:bookmarkEnd w:id="0"/>
     </w:p>
     <w:p>
       <w:pPr>
@@ -1515,6 +1549,25 @@
     </w:p>
     <w:p>
       <w:pPr>
+        <w:pStyle w:val="ListParagraph"/>
+        <w:numPr>
+          <w:ilvl w:val="0"/>
+          <w:numId w:val="2"/>
+        </w:numPr>
+        <w:rPr>
+          <w:sz w:val="36"/>
+        </w:rPr>
+      </w:pPr>
+      <w:r>
+        <w:rPr>
+          <w:i/>
+          <w:sz w:val="36"/>
+        </w:rPr>
+        <w:t>Status Bar</w:t>
+      </w:r>
+    </w:p>
+    <w:p>
+      <w:pPr>
         <w:rPr>
           <w:sz w:val="36"/>
         </w:rPr>
@@ -1740,10 +1793,9 @@
           <w:i/>
           <w:sz w:val="36"/>
         </w:rPr>
+        <w:lastRenderedPageBreak/>
         <w:t>Game Over</w:t>
       </w:r>
-      <w:bookmarkStart w:id="0" w:name="_GoBack"/>
-      <w:bookmarkEnd w:id="0"/>
     </w:p>
     <w:sectPr>
       <w:pgSz w:w="11906" w:h="16838"/>
@@ -2843,7 +2895,7 @@
 </file>
 
 <file path=customXml/itemProps1.xml><?xml version="1.0" encoding="utf-8"?>
-<ds:datastoreItem xmlns:ds="http://schemas.openxmlformats.org/officeDocument/2006/customXml" ds:itemID="{9882960C-DE6B-4AD4-8BB4-F83778593654}">
+<ds:datastoreItem xmlns:ds="http://schemas.openxmlformats.org/officeDocument/2006/customXml" ds:itemID="{DBEB6053-6C7F-4A3A-AEED-8145AF720439}">
   <ds:schemaRefs>
     <ds:schemaRef ds:uri="http://schemas.openxmlformats.org/officeDocument/2006/bibliography"/>
   </ds:schemaRefs>

</xml_diff>